<commit_message>
Update Test Doc final
</commit_message>
<xml_diff>
--- a/src/Documentation/Test Document.docx
+++ b/src/Documentation/Test Document.docx
@@ -37294,7 +37294,7 @@
           <w:szCs w:val="24"/>
           <w:rtl w:val="0"/>
         </w:rPr>
-        <w:t xml:space="preserve">Totally 106  test cases are successfully tested in 3minues almost. Including JUnit test and JavaFX GUI test. </w:t>
+        <w:t xml:space="preserve">In total, 106  test cases are successfully tested in 3 minutes almost. Including JUnit test and JavaFX GUI test. </w:t>
       </w:r>
     </w:p>
     <w:p>
@@ -37349,7 +37349,7 @@
           <w:szCs w:val="24"/>
           <w:rtl w:val="0"/>
         </w:rPr>
-        <w:t xml:space="preserve">For whole Pakages</w:t>
+        <w:t xml:space="preserve">For whole Packages</w:t>
       </w:r>
     </w:p>
     <w:p>
@@ -37373,12 +37373,12 @@
           <wp:inline distB="114300" distT="114300" distL="114300" distR="114300">
             <wp:extent cx="5736466" cy="2995613"/>
             <wp:effectExtent b="0" l="0" r="0" t="0"/>
-            <wp:docPr id="5" name="image5.png"/>
+            <wp:docPr id="5" name="image3.png"/>
             <a:graphic>
               <a:graphicData uri="http://schemas.openxmlformats.org/drawingml/2006/picture">
                 <pic:pic>
                   <pic:nvPicPr>
-                    <pic:cNvPr id="0" name="image5.png"/>
+                    <pic:cNvPr id="0" name="image3.png"/>
                     <pic:cNvPicPr preferRelativeResize="0"/>
                   </pic:nvPicPr>
                   <pic:blipFill>
@@ -37425,7 +37425,7 @@
           <w:szCs w:val="24"/>
           <w:rtl w:val="0"/>
         </w:rPr>
-        <w:t xml:space="preserve">For customer_component_data pakage</w:t>
+        <w:t xml:space="preserve">For customer_component_data package</w:t>
       </w:r>
     </w:p>
     <w:p>
@@ -37449,12 +37449,12 @@
           <wp:inline distB="114300" distT="114300" distL="114300" distR="114300">
             <wp:extent cx="5214938" cy="2850024"/>
             <wp:effectExtent b="0" l="0" r="0" t="0"/>
-            <wp:docPr id="1" name="image3.png"/>
+            <wp:docPr id="1" name="image5.png"/>
             <a:graphic>
               <a:graphicData uri="http://schemas.openxmlformats.org/drawingml/2006/picture">
                 <pic:pic>
                   <pic:nvPicPr>
-                    <pic:cNvPr id="0" name="image3.png"/>
+                    <pic:cNvPr id="0" name="image5.png"/>
                     <pic:cNvPicPr preferRelativeResize="0"/>
                   </pic:nvPicPr>
                   <pic:blipFill>
@@ -37661,7 +37661,7 @@
           <w:szCs w:val="24"/>
           <w:rtl w:val="0"/>
         </w:rPr>
-        <w:t xml:space="preserve">The test coverage for each package is high enough. And for detailed graph, please go “build/customJacocoReportDir/test/html/index.hml”</w:t>
+        <w:t xml:space="preserve">The test coverage for each package is high enough. And for detailed graph, please go “build/customJacocoReportDir/test/html/index.html”</w:t>
       </w:r>
     </w:p>
     <w:sectPr>

</xml_diff>

<commit_message>
Final Update of Test doc
</commit_message>
<xml_diff>
--- a/src/Documentation/Test Document.docx
+++ b/src/Documentation/Test Document.docx
@@ -2429,7 +2429,7 @@
           <w:szCs w:val="26"/>
           <w:rtl w:val="0"/>
         </w:rPr>
-        <w:t xml:space="preserve"> Tests the parsing of the musicXML into organised java classes, so we can read and use the XML data in a much easier way. Test cases for each class are described in this document to ensure that all required information is extracted from the XML document and the information is correct</w:t>
+        <w:t xml:space="preserve"> Tests the parsing of the musicXML into organized java classes, so we can read and use the XML data in a much easier way. Test cases for each class are described in this document to ensure that all required information is extracted from the XML document and the information is correct</w:t>
       </w:r>
     </w:p>
     <w:p>
@@ -37209,7 +37209,7 @@
           <w:szCs w:val="24"/>
           <w:rtl w:val="0"/>
         </w:rPr>
-        <w:t xml:space="preserve">4.1 Test Summary </w:t>
+        <w:t xml:space="preserve">5.1 Test Summary </w:t>
       </w:r>
     </w:p>
     <w:p>
@@ -37233,12 +37233,12 @@
           <wp:inline distB="114300" distT="114300" distL="114300" distR="114300">
             <wp:extent cx="4857209" cy="3880926"/>
             <wp:effectExtent b="0" l="0" r="0" t="0"/>
-            <wp:docPr id="3" name="image1.png"/>
+            <wp:docPr id="3" name="image5.png"/>
             <a:graphic>
               <a:graphicData uri="http://schemas.openxmlformats.org/drawingml/2006/picture">
                 <pic:pic>
                   <pic:nvPicPr>
-                    <pic:cNvPr id="0" name="image1.png"/>
+                    <pic:cNvPr id="0" name="image5.png"/>
                     <pic:cNvPicPr preferRelativeResize="0"/>
                   </pic:nvPicPr>
                   <pic:blipFill>
@@ -37328,7 +37328,7 @@
           <w:szCs w:val="24"/>
           <w:rtl w:val="0"/>
         </w:rPr>
-        <w:t xml:space="preserve">4.2 Test Coverage</w:t>
+        <w:t xml:space="preserve">5.2 Test Coverage</w:t>
       </w:r>
     </w:p>
     <w:p>
@@ -37449,12 +37449,12 @@
           <wp:inline distB="114300" distT="114300" distL="114300" distR="114300">
             <wp:extent cx="5214938" cy="2850024"/>
             <wp:effectExtent b="0" l="0" r="0" t="0"/>
-            <wp:docPr id="1" name="image5.png"/>
+            <wp:docPr id="1" name="image1.png"/>
             <a:graphic>
               <a:graphicData uri="http://schemas.openxmlformats.org/drawingml/2006/picture">
                 <pic:pic>
                   <pic:nvPicPr>
-                    <pic:cNvPr id="0" name="image5.png"/>
+                    <pic:cNvPr id="0" name="image1.png"/>
                     <pic:cNvPicPr preferRelativeResize="0"/>
                   </pic:nvPicPr>
                   <pic:blipFill>
@@ -37486,9 +37486,26 @@
     </w:p>
     <w:p>
       <w:pPr>
-        <w:rPr>
-          <w:rFonts w:ascii="Times New Roman" w:cs="Times New Roman" w:eastAsia="Times New Roman" w:hAnsi="Times New Roman"/>
-          <w:b w:val="1"/>
+        <w:ind w:left="708.6614173228347" w:firstLine="0"/>
+        <w:jc w:val="left"/>
+        <w:rPr>
+          <w:rFonts w:ascii="Times New Roman" w:cs="Times New Roman" w:eastAsia="Times New Roman" w:hAnsi="Times New Roman"/>
+          <w:sz w:val="24"/>
+          <w:szCs w:val="24"/>
+        </w:rPr>
+      </w:pPr>
+      <w:r>
+        <w:rPr>
+          <w:rtl w:val="0"/>
+        </w:rPr>
+      </w:r>
+    </w:p>
+    <w:p>
+      <w:pPr>
+        <w:ind w:left="720" w:firstLine="0"/>
+        <w:jc w:val="left"/>
+        <w:rPr>
+          <w:rFonts w:ascii="Times New Roman" w:cs="Times New Roman" w:eastAsia="Times New Roman" w:hAnsi="Times New Roman"/>
           <w:sz w:val="24"/>
           <w:szCs w:val="24"/>
         </w:rPr>
@@ -37501,7 +37518,52 @@
           <w:szCs w:val="24"/>
           <w:rtl w:val="0"/>
         </w:rPr>
-        <w:t xml:space="preserve">For GUI pakage</w:t>
+        <w:t xml:space="preserve">Description</w:t>
+      </w:r>
+      <w:r>
+        <w:rPr>
+          <w:rFonts w:ascii="Times New Roman" w:cs="Times New Roman" w:eastAsia="Times New Roman" w:hAnsi="Times New Roman"/>
+          <w:sz w:val="24"/>
+          <w:szCs w:val="24"/>
+          <w:rtl w:val="0"/>
+        </w:rPr>
+        <w:t xml:space="preserve">: This package has high coverage so all methods were tested, many of the methods in measure which were skipped include the main() method are irrelevant, and the calculatePositions() method is used in the GUI which can be separately tested there. Due to the simplicity of this package and high coverage, this package is considered well tested.</w:t>
+      </w:r>
+    </w:p>
+    <w:p>
+      <w:pPr>
+        <w:ind w:left="708.6614173228347" w:firstLine="0"/>
+        <w:jc w:val="left"/>
+        <w:rPr>
+          <w:rFonts w:ascii="Times New Roman" w:cs="Times New Roman" w:eastAsia="Times New Roman" w:hAnsi="Times New Roman"/>
+          <w:sz w:val="24"/>
+          <w:szCs w:val="24"/>
+        </w:rPr>
+      </w:pPr>
+      <w:r>
+        <w:rPr>
+          <w:rtl w:val="0"/>
+        </w:rPr>
+      </w:r>
+    </w:p>
+    <w:p>
+      <w:pPr>
+        <w:rPr>
+          <w:rFonts w:ascii="Times New Roman" w:cs="Times New Roman" w:eastAsia="Times New Roman" w:hAnsi="Times New Roman"/>
+          <w:b w:val="1"/>
+          <w:sz w:val="24"/>
+          <w:szCs w:val="24"/>
+        </w:rPr>
+      </w:pPr>
+      <w:r>
+        <w:rPr>
+          <w:rFonts w:ascii="Times New Roman" w:cs="Times New Roman" w:eastAsia="Times New Roman" w:hAnsi="Times New Roman"/>
+          <w:b w:val="1"/>
+          <w:sz w:val="24"/>
+          <w:szCs w:val="24"/>
+          <w:rtl w:val="0"/>
+        </w:rPr>
+        <w:t xml:space="preserve">For GUI package</w:t>
       </w:r>
     </w:p>
     <w:p>
@@ -37562,9 +37624,10 @@
     </w:p>
     <w:p>
       <w:pPr>
-        <w:rPr>
-          <w:rFonts w:ascii="Times New Roman" w:cs="Times New Roman" w:eastAsia="Times New Roman" w:hAnsi="Times New Roman"/>
-          <w:b w:val="1"/>
+        <w:ind w:left="425.19685039370086" w:firstLine="0"/>
+        <w:jc w:val="left"/>
+        <w:rPr>
+          <w:rFonts w:ascii="Times New Roman" w:cs="Times New Roman" w:eastAsia="Times New Roman" w:hAnsi="Times New Roman"/>
           <w:sz w:val="24"/>
           <w:szCs w:val="24"/>
         </w:rPr>
@@ -37577,7 +37640,131 @@
           <w:szCs w:val="24"/>
           <w:rtl w:val="0"/>
         </w:rPr>
-        <w:t xml:space="preserve">For custom_model pakage</w:t>
+        <w:t xml:space="preserve">Description: </w:t>
+      </w:r>
+      <w:r>
+        <w:rPr>
+          <w:rFonts w:ascii="Times New Roman" w:cs="Times New Roman" w:eastAsia="Times New Roman" w:hAnsi="Times New Roman"/>
+          <w:sz w:val="24"/>
+          <w:szCs w:val="24"/>
+          <w:rtl w:val="0"/>
+        </w:rPr>
+        <w:t xml:space="preserve">The testing for this package was done using a robot with GUI testing. As such, it was considerably more difficult to test all the methods in these classes. But while working with these classes as an end-user (where these classes are used naturally), it was </w:t>
+      </w:r>
+    </w:p>
+    <w:p>
+      <w:pPr>
+        <w:ind w:left="425.19685039370086" w:firstLine="0"/>
+        <w:jc w:val="left"/>
+        <w:rPr>
+          <w:rFonts w:ascii="Times New Roman" w:cs="Times New Roman" w:eastAsia="Times New Roman" w:hAnsi="Times New Roman"/>
+          <w:sz w:val="24"/>
+          <w:szCs w:val="24"/>
+        </w:rPr>
+      </w:pPr>
+      <w:r>
+        <w:rPr>
+          <w:rFonts w:ascii="Times New Roman" w:cs="Times New Roman" w:eastAsia="Times New Roman" w:hAnsi="Times New Roman"/>
+          <w:sz w:val="24"/>
+          <w:szCs w:val="24"/>
+          <w:rtl w:val="0"/>
+        </w:rPr>
+        <w:t xml:space="preserve">apparent that a majority of the functionality is correctly implemented, despite the low coverage.</w:t>
+      </w:r>
+    </w:p>
+    <w:p>
+      <w:pPr>
+        <w:rPr>
+          <w:rFonts w:ascii="Times New Roman" w:cs="Times New Roman" w:eastAsia="Times New Roman" w:hAnsi="Times New Roman"/>
+          <w:b w:val="1"/>
+          <w:sz w:val="24"/>
+          <w:szCs w:val="24"/>
+        </w:rPr>
+      </w:pPr>
+      <w:r>
+        <w:rPr>
+          <w:rtl w:val="0"/>
+        </w:rPr>
+      </w:r>
+    </w:p>
+    <w:p>
+      <w:pPr>
+        <w:rPr>
+          <w:rFonts w:ascii="Times New Roman" w:cs="Times New Roman" w:eastAsia="Times New Roman" w:hAnsi="Times New Roman"/>
+          <w:b w:val="1"/>
+          <w:sz w:val="24"/>
+          <w:szCs w:val="24"/>
+        </w:rPr>
+      </w:pPr>
+      <w:r>
+        <w:rPr>
+          <w:rtl w:val="0"/>
+        </w:rPr>
+      </w:r>
+    </w:p>
+    <w:p>
+      <w:pPr>
+        <w:rPr>
+          <w:rFonts w:ascii="Times New Roman" w:cs="Times New Roman" w:eastAsia="Times New Roman" w:hAnsi="Times New Roman"/>
+          <w:b w:val="1"/>
+          <w:sz w:val="24"/>
+          <w:szCs w:val="24"/>
+        </w:rPr>
+      </w:pPr>
+      <w:r>
+        <w:rPr>
+          <w:rtl w:val="0"/>
+        </w:rPr>
+      </w:r>
+    </w:p>
+    <w:p>
+      <w:pPr>
+        <w:rPr>
+          <w:rFonts w:ascii="Times New Roman" w:cs="Times New Roman" w:eastAsia="Times New Roman" w:hAnsi="Times New Roman"/>
+          <w:b w:val="1"/>
+          <w:sz w:val="24"/>
+          <w:szCs w:val="24"/>
+        </w:rPr>
+      </w:pPr>
+      <w:r>
+        <w:rPr>
+          <w:rtl w:val="0"/>
+        </w:rPr>
+      </w:r>
+    </w:p>
+    <w:p>
+      <w:pPr>
+        <w:rPr>
+          <w:rFonts w:ascii="Times New Roman" w:cs="Times New Roman" w:eastAsia="Times New Roman" w:hAnsi="Times New Roman"/>
+          <w:b w:val="1"/>
+          <w:sz w:val="24"/>
+          <w:szCs w:val="24"/>
+        </w:rPr>
+      </w:pPr>
+      <w:r>
+        <w:rPr>
+          <w:rtl w:val="0"/>
+        </w:rPr>
+      </w:r>
+    </w:p>
+    <w:p>
+      <w:pPr>
+        <w:rPr>
+          <w:rFonts w:ascii="Times New Roman" w:cs="Times New Roman" w:eastAsia="Times New Roman" w:hAnsi="Times New Roman"/>
+          <w:b w:val="1"/>
+          <w:sz w:val="24"/>
+          <w:szCs w:val="24"/>
+        </w:rPr>
+      </w:pPr>
+      <w:r>
+        <w:rPr>
+          <w:rFonts w:ascii="Times New Roman" w:cs="Times New Roman" w:eastAsia="Times New Roman" w:hAnsi="Times New Roman"/>
+          <w:b w:val="1"/>
+          <w:sz w:val="24"/>
+          <w:szCs w:val="24"/>
+          <w:rtl w:val="0"/>
+        </w:rPr>
+        <w:t xml:space="preserve">For custom_model package</w:t>
       </w:r>
     </w:p>
     <w:p>
@@ -37638,6 +37825,8 @@
     </w:p>
     <w:p>
       <w:pPr>
+        <w:ind w:left="708.6614173228347" w:firstLine="0"/>
+        <w:jc w:val="left"/>
         <w:rPr>
           <w:rFonts w:ascii="Times New Roman" w:cs="Times New Roman" w:eastAsia="Times New Roman" w:hAnsi="Times New Roman"/>
           <w:sz w:val="24"/>
@@ -37652,6 +37841,49 @@
           <w:szCs w:val="24"/>
           <w:rtl w:val="0"/>
         </w:rPr>
+        <w:t xml:space="preserve">Description: </w:t>
+      </w:r>
+      <w:r>
+        <w:rPr>
+          <w:rFonts w:ascii="Times New Roman" w:cs="Times New Roman" w:eastAsia="Times New Roman" w:hAnsi="Times New Roman"/>
+          <w:sz w:val="24"/>
+          <w:szCs w:val="24"/>
+          <w:rtl w:val="0"/>
+        </w:rPr>
+        <w:t xml:space="preserve">This package generates the elements of the sheet music previewed to the user. This package has fairly low coverage, but many methods within these classes are fringe case additions for peculiar inputs. Although more testing is required to ensure these fringe cases work (such as peculiar beaming), the overall functionality is high. One thing to note is that the StaffMeasure has particularly low coverage despite it being highly pertinent to the system. As such, this class requires more testing. The remaining classes have reasonable coverage to consider them practical for the use of users in a majority of situations. Also due to the simple boolean flag nature of element generation, these elements can be accurately generated if the XML is accurately generated, which seems to be the case from its coverage analysis.</w:t>
+      </w:r>
+    </w:p>
+    <w:p>
+      <w:pPr>
+        <w:rPr>
+          <w:rFonts w:ascii="Times New Roman" w:cs="Times New Roman" w:eastAsia="Times New Roman" w:hAnsi="Times New Roman"/>
+          <w:b w:val="1"/>
+          <w:sz w:val="24"/>
+          <w:szCs w:val="24"/>
+        </w:rPr>
+      </w:pPr>
+      <w:r>
+        <w:rPr>
+          <w:rtl w:val="0"/>
+        </w:rPr>
+      </w:r>
+    </w:p>
+    <w:p>
+      <w:pPr>
+        <w:rPr>
+          <w:rFonts w:ascii="Times New Roman" w:cs="Times New Roman" w:eastAsia="Times New Roman" w:hAnsi="Times New Roman"/>
+          <w:sz w:val="24"/>
+          <w:szCs w:val="24"/>
+        </w:rPr>
+      </w:pPr>
+      <w:r>
+        <w:rPr>
+          <w:rFonts w:ascii="Times New Roman" w:cs="Times New Roman" w:eastAsia="Times New Roman" w:hAnsi="Times New Roman"/>
+          <w:b w:val="1"/>
+          <w:sz w:val="24"/>
+          <w:szCs w:val="24"/>
+          <w:rtl w:val="0"/>
+        </w:rPr>
         <w:t xml:space="preserve">Summary: </w:t>
       </w:r>
       <w:r>
@@ -37661,7 +37893,7 @@
           <w:szCs w:val="24"/>
           <w:rtl w:val="0"/>
         </w:rPr>
-        <w:t xml:space="preserve">The test coverage for each package is high enough. And for detailed graph, please go “build/customJacocoReportDir/test/html/index.html”</w:t>
+        <w:t xml:space="preserve">For detailed information, please go “build/customJacocoReportDir/test/html/index.html”</w:t>
       </w:r>
     </w:p>
     <w:sectPr>

</xml_diff>